<commit_message>
updated diagrams in docs
</commit_message>
<xml_diff>
--- a/Docs/КурсоваяРабота.docx
+++ b/Docs/КурсоваяРабота.docx
@@ -253,7 +253,31 @@
           <w:sz w:val="28"/>
           <w:szCs w:val="28"/>
         </w:rPr>
-        <w:t>Курсовая работа по дисциплине</w:t>
+        <w:t>Курсовой</w:t>
+      </w:r>
+      <w:r>
+        <w:rPr>
+          <w:rFonts w:ascii="Times New Roman" w:eastAsia="Arial" w:hAnsi="Times New Roman" w:cs="Times New Roman"/>
+          <w:sz w:val="28"/>
+          <w:szCs w:val="28"/>
+        </w:rPr>
+        <w:t xml:space="preserve"> </w:t>
+      </w:r>
+      <w:r>
+        <w:rPr>
+          <w:rFonts w:ascii="Times New Roman" w:eastAsia="Arial" w:hAnsi="Times New Roman" w:cs="Times New Roman"/>
+          <w:sz w:val="28"/>
+          <w:szCs w:val="28"/>
+        </w:rPr>
+        <w:t xml:space="preserve">проект </w:t>
+      </w:r>
+      <w:r>
+        <w:rPr>
+          <w:rFonts w:ascii="Times New Roman" w:eastAsia="Arial" w:hAnsi="Times New Roman" w:cs="Times New Roman"/>
+          <w:sz w:val="28"/>
+          <w:szCs w:val="28"/>
+        </w:rPr>
+        <w:t>по дисциплине</w:t>
       </w:r>
     </w:p>
     <w:p>
@@ -805,7 +829,7 @@
       </w:pPr>
       <w:bookmarkStart w:id="2" w:name="_Toc67580278"/>
       <w:bookmarkStart w:id="3" w:name="_Toc67580571"/>
-      <w:bookmarkStart w:id="4" w:name="_Toc67586180"/>
+      <w:bookmarkStart w:id="4" w:name="_Toc75428299"/>
       <w:r>
         <w:lastRenderedPageBreak/>
         <w:t>Содержание</w:t>
@@ -852,140 +876,85 @@
         </w:rPr>
         <w:fldChar w:fldCharType="separate"/>
       </w:r>
-      <w:bookmarkStart w:id="5" w:name="_GoBack"/>
-      <w:r>
-        <w:rPr>
-          <w:rStyle w:val="aa"/>
-          <w:rFonts w:ascii="Times New Roman" w:hAnsi="Times New Roman"/>
-          <w:sz w:val="28"/>
-        </w:rPr>
-        <w:fldChar w:fldCharType="begin"/>
-      </w:r>
-      <w:r>
-        <w:rPr>
-          <w:rStyle w:val="aa"/>
-          <w:rFonts w:ascii="Times New Roman" w:hAnsi="Times New Roman"/>
-          <w:sz w:val="28"/>
-        </w:rPr>
-        <w:instrText xml:space="preserve"> </w:instrText>
-      </w:r>
-      <w:r>
-        <w:rPr>
-          <w:rFonts w:ascii="Times New Roman" w:hAnsi="Times New Roman" w:cs="Times New Roman"/>
-          <w:noProof/>
-          <w:sz w:val="28"/>
-          <w:szCs w:val="28"/>
-        </w:rPr>
-        <w:instrText>HYPERLINK \l "_Toc67586180"</w:instrText>
-      </w:r>
-      <w:r>
-        <w:rPr>
-          <w:rStyle w:val="aa"/>
-          <w:rFonts w:ascii="Times New Roman" w:hAnsi="Times New Roman"/>
-          <w:sz w:val="28"/>
-        </w:rPr>
-        <w:instrText xml:space="preserve"> </w:instrText>
-      </w:r>
-      <w:r>
-        <w:rPr>
-          <w:rStyle w:val="aa"/>
-          <w:rFonts w:ascii="Times New Roman" w:hAnsi="Times New Roman"/>
-          <w:sz w:val="28"/>
-        </w:rPr>
-      </w:r>
-      <w:r>
-        <w:rPr>
-          <w:rStyle w:val="aa"/>
-          <w:rFonts w:ascii="Times New Roman" w:hAnsi="Times New Roman"/>
-          <w:sz w:val="28"/>
-        </w:rPr>
-        <w:fldChar w:fldCharType="separate"/>
-      </w:r>
-      <w:r>
-        <w:rPr>
-          <w:rStyle w:val="aa"/>
-          <w:rFonts w:ascii="Times New Roman" w:hAnsi="Times New Roman"/>
-          <w:sz w:val="28"/>
-        </w:rPr>
-        <w:t>Содержание</w:t>
-      </w:r>
-      <w:r>
-        <w:rPr>
-          <w:rFonts w:ascii="Times New Roman" w:hAnsi="Times New Roman" w:cs="Times New Roman"/>
-          <w:noProof/>
-          <w:webHidden/>
-          <w:sz w:val="28"/>
-          <w:szCs w:val="28"/>
-        </w:rPr>
-        <w:tab/>
-      </w:r>
-      <w:r>
-        <w:rPr>
-          <w:rFonts w:ascii="Times New Roman" w:hAnsi="Times New Roman" w:cs="Times New Roman"/>
-          <w:noProof/>
-          <w:webHidden/>
-          <w:sz w:val="28"/>
-          <w:szCs w:val="28"/>
-        </w:rPr>
-        <w:fldChar w:fldCharType="begin"/>
-      </w:r>
-      <w:r>
-        <w:rPr>
-          <w:rFonts w:ascii="Times New Roman" w:hAnsi="Times New Roman" w:cs="Times New Roman"/>
-          <w:noProof/>
-          <w:webHidden/>
-          <w:sz w:val="28"/>
-          <w:szCs w:val="28"/>
-        </w:rPr>
-        <w:instrText xml:space="preserve"> PAGEREF _Toc67586180 \h </w:instrText>
-      </w:r>
-      <w:r>
-        <w:rPr>
-          <w:rFonts w:ascii="Times New Roman" w:hAnsi="Times New Roman" w:cs="Times New Roman"/>
-          <w:noProof/>
-          <w:webHidden/>
-          <w:sz w:val="28"/>
-          <w:szCs w:val="28"/>
-        </w:rPr>
-      </w:r>
-      <w:r>
-        <w:rPr>
-          <w:rFonts w:ascii="Times New Roman" w:hAnsi="Times New Roman" w:cs="Times New Roman"/>
-          <w:noProof/>
-          <w:webHidden/>
-          <w:sz w:val="28"/>
-          <w:szCs w:val="28"/>
-        </w:rPr>
-        <w:fldChar w:fldCharType="separate"/>
-      </w:r>
-      <w:r>
-        <w:rPr>
-          <w:rFonts w:ascii="Times New Roman" w:hAnsi="Times New Roman" w:cs="Times New Roman"/>
-          <w:noProof/>
-          <w:webHidden/>
-          <w:sz w:val="28"/>
-          <w:szCs w:val="28"/>
-        </w:rPr>
-        <w:t>2</w:t>
-      </w:r>
-      <w:r>
-        <w:rPr>
-          <w:rFonts w:ascii="Times New Roman" w:hAnsi="Times New Roman" w:cs="Times New Roman"/>
-          <w:noProof/>
-          <w:webHidden/>
-          <w:sz w:val="28"/>
-          <w:szCs w:val="28"/>
-        </w:rPr>
-        <w:fldChar w:fldCharType="end"/>
-      </w:r>
-      <w:r>
-        <w:rPr>
-          <w:rStyle w:val="aa"/>
-          <w:rFonts w:ascii="Times New Roman" w:hAnsi="Times New Roman"/>
-          <w:sz w:val="28"/>
-        </w:rPr>
-        <w:fldChar w:fldCharType="end"/>
-      </w:r>
+      <w:hyperlink w:anchor="_Toc75428299" w:history="1">
+        <w:r>
+          <w:rPr>
+            <w:rStyle w:val="aa"/>
+            <w:rFonts w:ascii="Times New Roman" w:hAnsi="Times New Roman"/>
+            <w:sz w:val="28"/>
+          </w:rPr>
+          <w:t>Содержание</w:t>
+        </w:r>
+        <w:r>
+          <w:rPr>
+            <w:rFonts w:ascii="Times New Roman" w:hAnsi="Times New Roman" w:cs="Times New Roman"/>
+            <w:noProof/>
+            <w:webHidden/>
+            <w:sz w:val="28"/>
+            <w:szCs w:val="28"/>
+          </w:rPr>
+          <w:tab/>
+        </w:r>
+        <w:r>
+          <w:rPr>
+            <w:rFonts w:ascii="Times New Roman" w:hAnsi="Times New Roman" w:cs="Times New Roman"/>
+            <w:noProof/>
+            <w:webHidden/>
+            <w:sz w:val="28"/>
+            <w:szCs w:val="28"/>
+          </w:rPr>
+          <w:fldChar w:fldCharType="begin"/>
+        </w:r>
+        <w:r>
+          <w:rPr>
+            <w:rFonts w:ascii="Times New Roman" w:hAnsi="Times New Roman" w:cs="Times New Roman"/>
+            <w:noProof/>
+            <w:webHidden/>
+            <w:sz w:val="28"/>
+            <w:szCs w:val="28"/>
+          </w:rPr>
+          <w:instrText xml:space="preserve"> PAGEREF _Toc75428299 \h </w:instrText>
+        </w:r>
+        <w:r>
+          <w:rPr>
+            <w:rFonts w:ascii="Times New Roman" w:hAnsi="Times New Roman" w:cs="Times New Roman"/>
+            <w:noProof/>
+            <w:webHidden/>
+            <w:sz w:val="28"/>
+            <w:szCs w:val="28"/>
+          </w:rPr>
+        </w:r>
+        <w:r>
+          <w:rPr>
+            <w:rFonts w:ascii="Times New Roman" w:hAnsi="Times New Roman" w:cs="Times New Roman"/>
+            <w:noProof/>
+            <w:webHidden/>
+            <w:sz w:val="28"/>
+            <w:szCs w:val="28"/>
+          </w:rPr>
+          <w:fldChar w:fldCharType="separate"/>
+        </w:r>
+        <w:r>
+          <w:rPr>
+            <w:rFonts w:ascii="Times New Roman" w:hAnsi="Times New Roman" w:cs="Times New Roman"/>
+            <w:noProof/>
+            <w:webHidden/>
+            <w:sz w:val="28"/>
+            <w:szCs w:val="28"/>
+          </w:rPr>
+          <w:t>2</w:t>
+        </w:r>
+        <w:r>
+          <w:rPr>
+            <w:rFonts w:ascii="Times New Roman" w:hAnsi="Times New Roman" w:cs="Times New Roman"/>
+            <w:noProof/>
+            <w:webHidden/>
+            <w:sz w:val="28"/>
+            <w:szCs w:val="28"/>
+          </w:rPr>
+          <w:fldChar w:fldCharType="end"/>
+        </w:r>
+      </w:hyperlink>
     </w:p>
     <w:p>
       <w:pPr>
@@ -998,7 +967,7 @@
           <w:lang w:eastAsia="ru-RU"/>
         </w:rPr>
       </w:pPr>
-      <w:hyperlink w:anchor="_Toc67586181" w:history="1">
+      <w:hyperlink w:anchor="_Toc75428300" w:history="1">
         <w:r>
           <w:rPr>
             <w:rStyle w:val="aa"/>
@@ -1035,7 +1004,7 @@
             <w:sz w:val="28"/>
             <w:szCs w:val="28"/>
           </w:rPr>
-          <w:instrText xml:space="preserve"> PAGEREF _Toc67586181 \h </w:instrText>
+          <w:instrText xml:space="preserve"> PAGEREF _Toc75428300 \h </w:instrText>
         </w:r>
         <w:r>
           <w:rPr>
@@ -1089,7 +1058,7 @@
           <w:lang w:eastAsia="ru-RU"/>
         </w:rPr>
       </w:pPr>
-      <w:hyperlink w:anchor="_Toc67586182" w:history="1">
+      <w:hyperlink w:anchor="_Toc75428301" w:history="1">
         <w:r>
           <w:rPr>
             <w:rStyle w:val="aa"/>
@@ -1127,7 +1096,7 @@
             <w:sz w:val="28"/>
             <w:szCs w:val="28"/>
           </w:rPr>
-          <w:instrText xml:space="preserve"> PAGEREF _Toc67586182 \h </w:instrText>
+          <w:instrText xml:space="preserve"> PAGEREF _Toc75428301 \h </w:instrText>
         </w:r>
         <w:r>
           <w:rPr>
@@ -1181,7 +1150,7 @@
           <w:lang w:eastAsia="ru-RU"/>
         </w:rPr>
       </w:pPr>
-      <w:hyperlink w:anchor="_Toc67586183" w:history="1">
+      <w:hyperlink w:anchor="_Toc75428302" w:history="1">
         <w:r>
           <w:rPr>
             <w:rStyle w:val="aa"/>
@@ -1219,7 +1188,7 @@
             <w:sz w:val="28"/>
             <w:szCs w:val="28"/>
           </w:rPr>
-          <w:instrText xml:space="preserve"> PAGEREF _Toc67586183 \h </w:instrText>
+          <w:instrText xml:space="preserve"> PAGEREF _Toc75428302 \h </w:instrText>
         </w:r>
         <w:r>
           <w:rPr>
@@ -1273,7 +1242,7 @@
           <w:lang w:eastAsia="ru-RU"/>
         </w:rPr>
       </w:pPr>
-      <w:hyperlink w:anchor="_Toc67586184" w:history="1">
+      <w:hyperlink w:anchor="_Toc75428303" w:history="1">
         <w:r>
           <w:rPr>
             <w:rStyle w:val="aa"/>
@@ -1311,7 +1280,7 @@
             <w:sz w:val="28"/>
             <w:szCs w:val="28"/>
           </w:rPr>
-          <w:instrText xml:space="preserve"> PAGEREF _Toc67586184 \h </w:instrText>
+          <w:instrText xml:space="preserve"> PAGEREF _Toc75428303 \h </w:instrText>
         </w:r>
         <w:r>
           <w:rPr>
@@ -1365,7 +1334,7 @@
           <w:lang w:eastAsia="ru-RU"/>
         </w:rPr>
       </w:pPr>
-      <w:hyperlink w:anchor="_Toc67586185" w:history="1">
+      <w:hyperlink w:anchor="_Toc75428304" w:history="1">
         <w:r>
           <w:rPr>
             <w:rStyle w:val="aa"/>
@@ -1411,7 +1380,7 @@
             <w:sz w:val="28"/>
             <w:szCs w:val="28"/>
           </w:rPr>
-          <w:instrText xml:space="preserve"> PAGEREF _Toc67586185 \h </w:instrText>
+          <w:instrText xml:space="preserve"> PAGEREF _Toc75428304 \h </w:instrText>
         </w:r>
         <w:r>
           <w:rPr>
@@ -1440,7 +1409,7 @@
             <w:sz w:val="28"/>
             <w:szCs w:val="28"/>
           </w:rPr>
-          <w:t>6</w:t>
+          <w:t>5</w:t>
         </w:r>
         <w:r>
           <w:rPr>
@@ -1454,7 +1423,560 @@
         </w:r>
       </w:hyperlink>
     </w:p>
-    <w:bookmarkEnd w:id="5"/>
+    <w:p>
+      <w:pPr>
+        <w:pStyle w:val="22"/>
+        <w:rPr>
+          <w:rFonts w:ascii="Times New Roman" w:eastAsiaTheme="minorEastAsia" w:hAnsi="Times New Roman" w:cs="Times New Roman"/>
+          <w:noProof/>
+          <w:sz w:val="28"/>
+          <w:szCs w:val="28"/>
+          <w:lang w:eastAsia="ru-RU"/>
+        </w:rPr>
+      </w:pPr>
+      <w:hyperlink w:anchor="_Toc75428305" w:history="1">
+        <w:r>
+          <w:rPr>
+            <w:rStyle w:val="aa"/>
+            <w:rFonts w:ascii="Times New Roman" w:hAnsi="Times New Roman"/>
+            <w:sz w:val="28"/>
+            <w:lang w:eastAsia="ru-RU"/>
+          </w:rPr>
+          <w:t>1.2. Анализ поставленной задачи</w:t>
+        </w:r>
+        <w:r>
+          <w:rPr>
+            <w:rFonts w:ascii="Times New Roman" w:hAnsi="Times New Roman" w:cs="Times New Roman"/>
+            <w:noProof/>
+            <w:webHidden/>
+            <w:sz w:val="28"/>
+            <w:szCs w:val="28"/>
+          </w:rPr>
+          <w:tab/>
+        </w:r>
+        <w:r>
+          <w:rPr>
+            <w:rFonts w:ascii="Times New Roman" w:hAnsi="Times New Roman" w:cs="Times New Roman"/>
+            <w:noProof/>
+            <w:webHidden/>
+            <w:sz w:val="28"/>
+            <w:szCs w:val="28"/>
+          </w:rPr>
+          <w:fldChar w:fldCharType="begin"/>
+        </w:r>
+        <w:r>
+          <w:rPr>
+            <w:rFonts w:ascii="Times New Roman" w:hAnsi="Times New Roman" w:cs="Times New Roman"/>
+            <w:noProof/>
+            <w:webHidden/>
+            <w:sz w:val="28"/>
+            <w:szCs w:val="28"/>
+          </w:rPr>
+          <w:instrText xml:space="preserve"> PAGEREF _Toc75428305 \h </w:instrText>
+        </w:r>
+        <w:r>
+          <w:rPr>
+            <w:rFonts w:ascii="Times New Roman" w:hAnsi="Times New Roman" w:cs="Times New Roman"/>
+            <w:noProof/>
+            <w:webHidden/>
+            <w:sz w:val="28"/>
+            <w:szCs w:val="28"/>
+          </w:rPr>
+        </w:r>
+        <w:r>
+          <w:rPr>
+            <w:rFonts w:ascii="Times New Roman" w:hAnsi="Times New Roman" w:cs="Times New Roman"/>
+            <w:noProof/>
+            <w:webHidden/>
+            <w:sz w:val="28"/>
+            <w:szCs w:val="28"/>
+          </w:rPr>
+          <w:fldChar w:fldCharType="separate"/>
+        </w:r>
+        <w:r>
+          <w:rPr>
+            <w:rFonts w:ascii="Times New Roman" w:hAnsi="Times New Roman" w:cs="Times New Roman"/>
+            <w:noProof/>
+            <w:webHidden/>
+            <w:sz w:val="28"/>
+            <w:szCs w:val="28"/>
+          </w:rPr>
+          <w:t>7</w:t>
+        </w:r>
+        <w:r>
+          <w:rPr>
+            <w:rFonts w:ascii="Times New Roman" w:hAnsi="Times New Roman" w:cs="Times New Roman"/>
+            <w:noProof/>
+            <w:webHidden/>
+            <w:sz w:val="28"/>
+            <w:szCs w:val="28"/>
+          </w:rPr>
+          <w:fldChar w:fldCharType="end"/>
+        </w:r>
+      </w:hyperlink>
+      <w:bookmarkStart w:id="5" w:name="_GoBack"/>
+      <w:bookmarkEnd w:id="5"/>
+    </w:p>
+    <w:p>
+      <w:pPr>
+        <w:pStyle w:val="32"/>
+        <w:rPr>
+          <w:rFonts w:ascii="Times New Roman" w:eastAsiaTheme="minorEastAsia" w:hAnsi="Times New Roman" w:cs="Times New Roman"/>
+          <w:noProof/>
+          <w:sz w:val="28"/>
+          <w:szCs w:val="28"/>
+          <w:lang w:eastAsia="ru-RU"/>
+        </w:rPr>
+      </w:pPr>
+      <w:hyperlink w:anchor="_Toc75428306" w:history="1">
+        <w:r>
+          <w:rPr>
+            <w:rStyle w:val="aa"/>
+            <w:rFonts w:ascii="Times New Roman" w:hAnsi="Times New Roman"/>
+            <w:sz w:val="28"/>
+            <w:lang w:eastAsia="ru-RU"/>
+          </w:rPr>
+          <w:t>1.2.1. Варианты использования Приложения</w:t>
+        </w:r>
+        <w:r>
+          <w:rPr>
+            <w:rFonts w:ascii="Times New Roman" w:hAnsi="Times New Roman" w:cs="Times New Roman"/>
+            <w:noProof/>
+            <w:webHidden/>
+            <w:sz w:val="28"/>
+            <w:szCs w:val="28"/>
+          </w:rPr>
+          <w:tab/>
+        </w:r>
+        <w:r>
+          <w:rPr>
+            <w:rFonts w:ascii="Times New Roman" w:hAnsi="Times New Roman" w:cs="Times New Roman"/>
+            <w:noProof/>
+            <w:webHidden/>
+            <w:sz w:val="28"/>
+            <w:szCs w:val="28"/>
+          </w:rPr>
+          <w:fldChar w:fldCharType="begin"/>
+        </w:r>
+        <w:r>
+          <w:rPr>
+            <w:rFonts w:ascii="Times New Roman" w:hAnsi="Times New Roman" w:cs="Times New Roman"/>
+            <w:noProof/>
+            <w:webHidden/>
+            <w:sz w:val="28"/>
+            <w:szCs w:val="28"/>
+          </w:rPr>
+          <w:instrText xml:space="preserve"> PAGEREF _Toc75428306 \h </w:instrText>
+        </w:r>
+        <w:r>
+          <w:rPr>
+            <w:rFonts w:ascii="Times New Roman" w:hAnsi="Times New Roman" w:cs="Times New Roman"/>
+            <w:noProof/>
+            <w:webHidden/>
+            <w:sz w:val="28"/>
+            <w:szCs w:val="28"/>
+          </w:rPr>
+        </w:r>
+        <w:r>
+          <w:rPr>
+            <w:rFonts w:ascii="Times New Roman" w:hAnsi="Times New Roman" w:cs="Times New Roman"/>
+            <w:noProof/>
+            <w:webHidden/>
+            <w:sz w:val="28"/>
+            <w:szCs w:val="28"/>
+          </w:rPr>
+          <w:fldChar w:fldCharType="separate"/>
+        </w:r>
+        <w:r>
+          <w:rPr>
+            <w:rFonts w:ascii="Times New Roman" w:hAnsi="Times New Roman" w:cs="Times New Roman"/>
+            <w:noProof/>
+            <w:webHidden/>
+            <w:sz w:val="28"/>
+            <w:szCs w:val="28"/>
+          </w:rPr>
+          <w:t>7</w:t>
+        </w:r>
+        <w:r>
+          <w:rPr>
+            <w:rFonts w:ascii="Times New Roman" w:hAnsi="Times New Roman" w:cs="Times New Roman"/>
+            <w:noProof/>
+            <w:webHidden/>
+            <w:sz w:val="28"/>
+            <w:szCs w:val="28"/>
+          </w:rPr>
+          <w:fldChar w:fldCharType="end"/>
+        </w:r>
+      </w:hyperlink>
+    </w:p>
+    <w:p>
+      <w:pPr>
+        <w:pStyle w:val="32"/>
+        <w:rPr>
+          <w:rFonts w:ascii="Times New Roman" w:eastAsiaTheme="minorEastAsia" w:hAnsi="Times New Roman" w:cs="Times New Roman"/>
+          <w:noProof/>
+          <w:sz w:val="28"/>
+          <w:szCs w:val="28"/>
+          <w:lang w:eastAsia="ru-RU"/>
+        </w:rPr>
+      </w:pPr>
+      <w:hyperlink w:anchor="_Toc75428307" w:history="1">
+        <w:r>
+          <w:rPr>
+            <w:rStyle w:val="aa"/>
+            <w:rFonts w:ascii="Times New Roman" w:hAnsi="Times New Roman"/>
+            <w:sz w:val="28"/>
+            <w:lang w:eastAsia="ru-RU"/>
+          </w:rPr>
+          <w:t>1.2.2. Действия с Приложением</w:t>
+        </w:r>
+        <w:r>
+          <w:rPr>
+            <w:rFonts w:ascii="Times New Roman" w:hAnsi="Times New Roman" w:cs="Times New Roman"/>
+            <w:noProof/>
+            <w:webHidden/>
+            <w:sz w:val="28"/>
+            <w:szCs w:val="28"/>
+          </w:rPr>
+          <w:tab/>
+        </w:r>
+        <w:r>
+          <w:rPr>
+            <w:rFonts w:ascii="Times New Roman" w:hAnsi="Times New Roman" w:cs="Times New Roman"/>
+            <w:noProof/>
+            <w:webHidden/>
+            <w:sz w:val="28"/>
+            <w:szCs w:val="28"/>
+          </w:rPr>
+          <w:fldChar w:fldCharType="begin"/>
+        </w:r>
+        <w:r>
+          <w:rPr>
+            <w:rFonts w:ascii="Times New Roman" w:hAnsi="Times New Roman" w:cs="Times New Roman"/>
+            <w:noProof/>
+            <w:webHidden/>
+            <w:sz w:val="28"/>
+            <w:szCs w:val="28"/>
+          </w:rPr>
+          <w:instrText xml:space="preserve"> PAGEREF _Toc75428307 \h </w:instrText>
+        </w:r>
+        <w:r>
+          <w:rPr>
+            <w:rFonts w:ascii="Times New Roman" w:hAnsi="Times New Roman" w:cs="Times New Roman"/>
+            <w:noProof/>
+            <w:webHidden/>
+            <w:sz w:val="28"/>
+            <w:szCs w:val="28"/>
+          </w:rPr>
+        </w:r>
+        <w:r>
+          <w:rPr>
+            <w:rFonts w:ascii="Times New Roman" w:hAnsi="Times New Roman" w:cs="Times New Roman"/>
+            <w:noProof/>
+            <w:webHidden/>
+            <w:sz w:val="28"/>
+            <w:szCs w:val="28"/>
+          </w:rPr>
+          <w:fldChar w:fldCharType="separate"/>
+        </w:r>
+        <w:r>
+          <w:rPr>
+            <w:rFonts w:ascii="Times New Roman" w:hAnsi="Times New Roman" w:cs="Times New Roman"/>
+            <w:noProof/>
+            <w:webHidden/>
+            <w:sz w:val="28"/>
+            <w:szCs w:val="28"/>
+          </w:rPr>
+          <w:t>8</w:t>
+        </w:r>
+        <w:r>
+          <w:rPr>
+            <w:rFonts w:ascii="Times New Roman" w:hAnsi="Times New Roman" w:cs="Times New Roman"/>
+            <w:noProof/>
+            <w:webHidden/>
+            <w:sz w:val="28"/>
+            <w:szCs w:val="28"/>
+          </w:rPr>
+          <w:fldChar w:fldCharType="end"/>
+        </w:r>
+      </w:hyperlink>
+    </w:p>
+    <w:p>
+      <w:pPr>
+        <w:pStyle w:val="32"/>
+        <w:rPr>
+          <w:rFonts w:ascii="Times New Roman" w:eastAsiaTheme="minorEastAsia" w:hAnsi="Times New Roman" w:cs="Times New Roman"/>
+          <w:noProof/>
+          <w:sz w:val="28"/>
+          <w:szCs w:val="28"/>
+          <w:lang w:eastAsia="ru-RU"/>
+        </w:rPr>
+      </w:pPr>
+      <w:hyperlink w:anchor="_Toc75428308" w:history="1">
+        <w:r>
+          <w:rPr>
+            <w:rStyle w:val="aa"/>
+            <w:rFonts w:ascii="Times New Roman" w:hAnsi="Times New Roman"/>
+            <w:sz w:val="28"/>
+            <w:lang w:eastAsia="ru-RU"/>
+          </w:rPr>
+          <w:t>1.2.3. Состояния Приложения</w:t>
+        </w:r>
+        <w:r>
+          <w:rPr>
+            <w:rFonts w:ascii="Times New Roman" w:hAnsi="Times New Roman" w:cs="Times New Roman"/>
+            <w:noProof/>
+            <w:webHidden/>
+            <w:sz w:val="28"/>
+            <w:szCs w:val="28"/>
+          </w:rPr>
+          <w:tab/>
+        </w:r>
+        <w:r>
+          <w:rPr>
+            <w:rFonts w:ascii="Times New Roman" w:hAnsi="Times New Roman" w:cs="Times New Roman"/>
+            <w:noProof/>
+            <w:webHidden/>
+            <w:sz w:val="28"/>
+            <w:szCs w:val="28"/>
+          </w:rPr>
+          <w:fldChar w:fldCharType="begin"/>
+        </w:r>
+        <w:r>
+          <w:rPr>
+            <w:rFonts w:ascii="Times New Roman" w:hAnsi="Times New Roman" w:cs="Times New Roman"/>
+            <w:noProof/>
+            <w:webHidden/>
+            <w:sz w:val="28"/>
+            <w:szCs w:val="28"/>
+          </w:rPr>
+          <w:instrText xml:space="preserve"> PAGEREF _Toc75428308 \h </w:instrText>
+        </w:r>
+        <w:r>
+          <w:rPr>
+            <w:rFonts w:ascii="Times New Roman" w:hAnsi="Times New Roman" w:cs="Times New Roman"/>
+            <w:noProof/>
+            <w:webHidden/>
+            <w:sz w:val="28"/>
+            <w:szCs w:val="28"/>
+          </w:rPr>
+        </w:r>
+        <w:r>
+          <w:rPr>
+            <w:rFonts w:ascii="Times New Roman" w:hAnsi="Times New Roman" w:cs="Times New Roman"/>
+            <w:noProof/>
+            <w:webHidden/>
+            <w:sz w:val="28"/>
+            <w:szCs w:val="28"/>
+          </w:rPr>
+          <w:fldChar w:fldCharType="separate"/>
+        </w:r>
+        <w:r>
+          <w:rPr>
+            <w:rFonts w:ascii="Times New Roman" w:hAnsi="Times New Roman" w:cs="Times New Roman"/>
+            <w:noProof/>
+            <w:webHidden/>
+            <w:sz w:val="28"/>
+            <w:szCs w:val="28"/>
+          </w:rPr>
+          <w:t>9</w:t>
+        </w:r>
+        <w:r>
+          <w:rPr>
+            <w:rFonts w:ascii="Times New Roman" w:hAnsi="Times New Roman" w:cs="Times New Roman"/>
+            <w:noProof/>
+            <w:webHidden/>
+            <w:sz w:val="28"/>
+            <w:szCs w:val="28"/>
+          </w:rPr>
+          <w:fldChar w:fldCharType="end"/>
+        </w:r>
+      </w:hyperlink>
+    </w:p>
+    <w:p>
+      <w:pPr>
+        <w:pStyle w:val="32"/>
+        <w:rPr>
+          <w:rFonts w:ascii="Times New Roman" w:eastAsiaTheme="minorEastAsia" w:hAnsi="Times New Roman" w:cs="Times New Roman"/>
+          <w:noProof/>
+          <w:sz w:val="28"/>
+          <w:szCs w:val="28"/>
+          <w:lang w:eastAsia="ru-RU"/>
+        </w:rPr>
+      </w:pPr>
+      <w:hyperlink w:anchor="_Toc75428309" w:history="1">
+        <w:r>
+          <w:rPr>
+            <w:rStyle w:val="aa"/>
+            <w:rFonts w:ascii="Times New Roman" w:hAnsi="Times New Roman"/>
+            <w:sz w:val="28"/>
+            <w:lang w:eastAsia="ru-RU"/>
+          </w:rPr>
+          <w:t>1.2.4. Взаимодействие компонентов Приложения</w:t>
+        </w:r>
+        <w:r>
+          <w:rPr>
+            <w:rFonts w:ascii="Times New Roman" w:hAnsi="Times New Roman" w:cs="Times New Roman"/>
+            <w:noProof/>
+            <w:webHidden/>
+            <w:sz w:val="28"/>
+            <w:szCs w:val="28"/>
+          </w:rPr>
+          <w:tab/>
+        </w:r>
+        <w:r>
+          <w:rPr>
+            <w:rFonts w:ascii="Times New Roman" w:hAnsi="Times New Roman" w:cs="Times New Roman"/>
+            <w:noProof/>
+            <w:webHidden/>
+            <w:sz w:val="28"/>
+            <w:szCs w:val="28"/>
+          </w:rPr>
+          <w:fldChar w:fldCharType="begin"/>
+        </w:r>
+        <w:r>
+          <w:rPr>
+            <w:rFonts w:ascii="Times New Roman" w:hAnsi="Times New Roman" w:cs="Times New Roman"/>
+            <w:noProof/>
+            <w:webHidden/>
+            <w:sz w:val="28"/>
+            <w:szCs w:val="28"/>
+          </w:rPr>
+          <w:instrText xml:space="preserve"> PAGEREF _Toc75428309 \h </w:instrText>
+        </w:r>
+        <w:r>
+          <w:rPr>
+            <w:rFonts w:ascii="Times New Roman" w:hAnsi="Times New Roman" w:cs="Times New Roman"/>
+            <w:noProof/>
+            <w:webHidden/>
+            <w:sz w:val="28"/>
+            <w:szCs w:val="28"/>
+          </w:rPr>
+        </w:r>
+        <w:r>
+          <w:rPr>
+            <w:rFonts w:ascii="Times New Roman" w:hAnsi="Times New Roman" w:cs="Times New Roman"/>
+            <w:noProof/>
+            <w:webHidden/>
+            <w:sz w:val="28"/>
+            <w:szCs w:val="28"/>
+          </w:rPr>
+          <w:fldChar w:fldCharType="separate"/>
+        </w:r>
+        <w:r>
+          <w:rPr>
+            <w:rFonts w:ascii="Times New Roman" w:hAnsi="Times New Roman" w:cs="Times New Roman"/>
+            <w:noProof/>
+            <w:webHidden/>
+            <w:sz w:val="28"/>
+            <w:szCs w:val="28"/>
+          </w:rPr>
+          <w:t>9</w:t>
+        </w:r>
+        <w:r>
+          <w:rPr>
+            <w:rFonts w:ascii="Times New Roman" w:hAnsi="Times New Roman" w:cs="Times New Roman"/>
+            <w:noProof/>
+            <w:webHidden/>
+            <w:sz w:val="28"/>
+            <w:szCs w:val="28"/>
+          </w:rPr>
+          <w:fldChar w:fldCharType="end"/>
+        </w:r>
+      </w:hyperlink>
+    </w:p>
+    <w:p>
+      <w:pPr>
+        <w:pStyle w:val="32"/>
+        <w:rPr>
+          <w:rFonts w:ascii="Times New Roman" w:eastAsiaTheme="minorEastAsia" w:hAnsi="Times New Roman" w:cs="Times New Roman"/>
+          <w:noProof/>
+          <w:sz w:val="28"/>
+          <w:szCs w:val="28"/>
+          <w:lang w:eastAsia="ru-RU"/>
+        </w:rPr>
+      </w:pPr>
+      <w:hyperlink w:anchor="_Toc75428310" w:history="1">
+        <w:r>
+          <w:rPr>
+            <w:rStyle w:val="aa"/>
+            <w:rFonts w:ascii="Times New Roman" w:hAnsi="Times New Roman"/>
+            <w:sz w:val="28"/>
+            <w:lang w:eastAsia="ru-RU"/>
+          </w:rPr>
+          <w:t>1.2.5. Последовательность исполняемых действий Приложения</w:t>
+        </w:r>
+        <w:r>
+          <w:rPr>
+            <w:rFonts w:ascii="Times New Roman" w:hAnsi="Times New Roman" w:cs="Times New Roman"/>
+            <w:noProof/>
+            <w:webHidden/>
+            <w:sz w:val="28"/>
+            <w:szCs w:val="28"/>
+          </w:rPr>
+          <w:tab/>
+        </w:r>
+        <w:r>
+          <w:rPr>
+            <w:rFonts w:ascii="Times New Roman" w:hAnsi="Times New Roman" w:cs="Times New Roman"/>
+            <w:noProof/>
+            <w:webHidden/>
+            <w:sz w:val="28"/>
+            <w:szCs w:val="28"/>
+          </w:rPr>
+          <w:fldChar w:fldCharType="begin"/>
+        </w:r>
+        <w:r>
+          <w:rPr>
+            <w:rFonts w:ascii="Times New Roman" w:hAnsi="Times New Roman" w:cs="Times New Roman"/>
+            <w:noProof/>
+            <w:webHidden/>
+            <w:sz w:val="28"/>
+            <w:szCs w:val="28"/>
+          </w:rPr>
+          <w:instrText xml:space="preserve"> PAGEREF _Toc75428310 \h </w:instrText>
+        </w:r>
+        <w:r>
+          <w:rPr>
+            <w:rFonts w:ascii="Times New Roman" w:hAnsi="Times New Roman" w:cs="Times New Roman"/>
+            <w:noProof/>
+            <w:webHidden/>
+            <w:sz w:val="28"/>
+            <w:szCs w:val="28"/>
+          </w:rPr>
+        </w:r>
+        <w:r>
+          <w:rPr>
+            <w:rFonts w:ascii="Times New Roman" w:hAnsi="Times New Roman" w:cs="Times New Roman"/>
+            <w:noProof/>
+            <w:webHidden/>
+            <w:sz w:val="28"/>
+            <w:szCs w:val="28"/>
+          </w:rPr>
+          <w:fldChar w:fldCharType="separate"/>
+        </w:r>
+        <w:r>
+          <w:rPr>
+            <w:rFonts w:ascii="Times New Roman" w:hAnsi="Times New Roman" w:cs="Times New Roman"/>
+            <w:noProof/>
+            <w:webHidden/>
+            <w:sz w:val="28"/>
+            <w:szCs w:val="28"/>
+          </w:rPr>
+          <w:t>10</w:t>
+        </w:r>
+        <w:r>
+          <w:rPr>
+            <w:rFonts w:ascii="Times New Roman" w:hAnsi="Times New Roman" w:cs="Times New Roman"/>
+            <w:noProof/>
+            <w:webHidden/>
+            <w:sz w:val="28"/>
+            <w:szCs w:val="28"/>
+          </w:rPr>
+          <w:fldChar w:fldCharType="end"/>
+        </w:r>
+      </w:hyperlink>
+    </w:p>
     <w:p>
       <w:pPr>
         <w:spacing w:line="360" w:lineRule="auto"/>
@@ -1492,7 +2014,7 @@
       </w:pPr>
       <w:bookmarkStart w:id="6" w:name="_Toc67580279"/>
       <w:bookmarkStart w:id="7" w:name="_Toc67580572"/>
-      <w:bookmarkStart w:id="8" w:name="_Toc67586181"/>
+      <w:bookmarkStart w:id="8" w:name="_Toc75428300"/>
       <w:r>
         <w:lastRenderedPageBreak/>
         <w:t>Введение</w:t>
@@ -1794,7 +2316,7 @@
       </w:pPr>
       <w:bookmarkStart w:id="9" w:name="_Toc67580280"/>
       <w:bookmarkStart w:id="10" w:name="_Toc67580573"/>
-      <w:bookmarkStart w:id="11" w:name="_Toc67586182"/>
+      <w:bookmarkStart w:id="11" w:name="_Toc75428301"/>
       <w:r>
         <w:rPr>
           <w:lang w:eastAsia="ru-RU"/>
@@ -1815,7 +2337,7 @@
       </w:pPr>
       <w:bookmarkStart w:id="12" w:name="_Toc67580281"/>
       <w:bookmarkStart w:id="13" w:name="_Toc67580574"/>
-      <w:bookmarkStart w:id="14" w:name="_Toc67586183"/>
+      <w:bookmarkStart w:id="14" w:name="_Toc75428302"/>
       <w:r>
         <w:rPr>
           <w:lang w:eastAsia="ru-RU"/>
@@ -1839,6 +2361,12 @@
         </w:rPr>
         <w:t xml:space="preserve">Существует большое количество мобильных приложений для просмотра прогноза погоды. Однако прямых аналогов у </w:t>
       </w:r>
+      <w:r>
+        <w:rPr>
+          <w:lang w:eastAsia="ru-RU"/>
+        </w:rPr>
+        <w:t xml:space="preserve">приложения </w:t>
+      </w:r>
       <w:proofErr w:type="spellStart"/>
       <w:r>
         <w:rPr>
@@ -1851,6 +2379,12 @@
         <w:rPr>
           <w:lang w:eastAsia="ru-RU"/>
         </w:rPr>
+        <w:t xml:space="preserve"> (далее - Приложение)</w:t>
+      </w:r>
+      <w:r>
+        <w:rPr>
+          <w:lang w:eastAsia="ru-RU"/>
+        </w:rPr>
         <w:t xml:space="preserve"> нет. Каждое из приложений для просмотра прогноза погоды предоставляет доступ только к одному </w:t>
       </w:r>
       <w:r>
@@ -1901,7 +2435,7 @@
           <w:lang w:eastAsia="ru-RU"/>
         </w:rPr>
       </w:pPr>
-      <w:bookmarkStart w:id="15" w:name="_Toc67586184"/>
+      <w:bookmarkStart w:id="15" w:name="_Toc75428303"/>
       <w:proofErr w:type="spellStart"/>
       <w:r>
         <w:rPr>
@@ -1941,7 +2475,7 @@
                     <pic:cNvPicPr/>
                   </pic:nvPicPr>
                   <pic:blipFill>
-                    <a:blip r:embed="rId6">
+                    <a:blip r:embed="rId8">
                       <a:extLst>
                         <a:ext uri="{28A0092B-C50C-407E-A947-70E740481C1C}">
                           <a14:useLocalDpi xmlns:a14="http://schemas.microsoft.com/office/drawing/2010/main" val="0"/>
@@ -2090,26 +2624,14 @@
     </w:p>
     <w:p>
       <w:pPr>
-        <w:rPr>
-          <w:rFonts w:ascii="Times New Roman" w:hAnsi="Times New Roman"/>
-          <w:sz w:val="28"/>
-        </w:rPr>
-      </w:pPr>
-      <w:r>
-        <w:br w:type="page"/>
-      </w:r>
-    </w:p>
-    <w:p>
-      <w:pPr>
         <w:pStyle w:val="a1"/>
       </w:pPr>
-      <w:bookmarkStart w:id="16" w:name="_Toc67586185"/>
+      <w:bookmarkStart w:id="16" w:name="_Toc75428304"/>
       <w:proofErr w:type="spellStart"/>
       <w:r>
         <w:rPr>
           <w:lang w:val="en-US"/>
         </w:rPr>
-        <w:lastRenderedPageBreak/>
         <w:t>Gismeteo</w:t>
       </w:r>
       <w:proofErr w:type="spellEnd"/>
@@ -2133,8 +2655,8 @@
         </w:rPr>
         <w:drawing>
           <wp:inline distT="0" distB="0" distL="0" distR="0" wp14:anchorId="2AC2D6A3" wp14:editId="0FB0F88C">
-            <wp:extent cx="3672946" cy="4848446"/>
-            <wp:effectExtent l="0" t="0" r="2540" b="0"/>
+            <wp:extent cx="2929565" cy="3867150"/>
+            <wp:effectExtent l="0" t="0" r="4445" b="0"/>
             <wp:docPr id="3" name="Рисунок 3"/>
             <wp:cNvGraphicFramePr>
               <a:graphicFrameLocks xmlns:a="http://schemas.openxmlformats.org/drawingml/2006/main" noChangeAspect="1"/>
@@ -2147,7 +2669,7 @@
                     <pic:cNvPicPr/>
                   </pic:nvPicPr>
                   <pic:blipFill>
-                    <a:blip r:embed="rId7" cstate="print">
+                    <a:blip r:embed="rId9" cstate="print">
                       <a:extLst>
                         <a:ext uri="{28A0092B-C50C-407E-A947-70E740481C1C}">
                           <a14:useLocalDpi xmlns:a14="http://schemas.microsoft.com/office/drawing/2010/main" val="0"/>
@@ -2161,7 +2683,7 @@
                   <pic:spPr>
                     <a:xfrm>
                       <a:off x="0" y="0"/>
-                      <a:ext cx="3672946" cy="4848446"/>
+                      <a:ext cx="2937920" cy="3878179"/>
                     </a:xfrm>
                     <a:prstGeom prst="rect">
                       <a:avLst/>
@@ -2209,6 +2731,7 @@
         <w:pStyle w:val="a8"/>
       </w:pPr>
       <w:r>
+        <w:lastRenderedPageBreak/>
         <w:t>Приложение «</w:t>
       </w:r>
       <w:proofErr w:type="spellStart"/>
@@ -2277,8 +2800,61 @@
         </w:numPr>
       </w:pPr>
       <w:r>
+        <w:t>на основном экране помимо температуры и вида осадков отображается большое количество дополнительной информации, выделить нужную из таблицы с первого взгляда сложно.</w:t>
+      </w:r>
+    </w:p>
+    <w:p>
+      <w:pPr>
+        <w:rPr>
+          <w:rFonts w:ascii="Times New Roman" w:hAnsi="Times New Roman"/>
+          <w:sz w:val="28"/>
+          <w:lang w:eastAsia="ru-RU"/>
+        </w:rPr>
+      </w:pPr>
+      <w:r>
+        <w:rPr>
+          <w:lang w:eastAsia="ru-RU"/>
+        </w:rPr>
+        <w:br w:type="page"/>
+      </w:r>
+    </w:p>
+    <w:p>
+      <w:pPr>
+        <w:pStyle w:val="a0"/>
+        <w:rPr>
+          <w:lang w:eastAsia="ru-RU"/>
+        </w:rPr>
+      </w:pPr>
+      <w:bookmarkStart w:id="17" w:name="_Toc75428305"/>
+      <w:r>
+        <w:rPr>
+          <w:lang w:eastAsia="ru-RU"/>
+        </w:rPr>
         <w:lastRenderedPageBreak/>
-        <w:t>на основном экране помимо температуры и вида осадков отображается большое количество дополнительной информации, выделить нужную из таблицы с первого взгляда сложно.</w:t>
+        <w:t>Анализ поставленной задачи</w:t>
+      </w:r>
+      <w:bookmarkEnd w:id="17"/>
+    </w:p>
+    <w:p>
+      <w:pPr>
+        <w:pStyle w:val="a1"/>
+        <w:rPr>
+          <w:lang w:eastAsia="ru-RU"/>
+        </w:rPr>
+      </w:pPr>
+      <w:bookmarkStart w:id="18" w:name="_Toc75428306"/>
+      <w:r>
+        <w:rPr>
+          <w:lang w:eastAsia="ru-RU"/>
+        </w:rPr>
+        <w:t>Варианты использования Приложения</w:t>
+      </w:r>
+      <w:bookmarkEnd w:id="18"/>
+      <w:r>
+        <w:rPr>
+          <w:lang w:eastAsia="ru-RU"/>
+        </w:rPr>
+        <w:t xml:space="preserve"> </w:t>
       </w:r>
     </w:p>
     <w:p>
@@ -2288,15 +2864,684 @@
           <w:lang w:eastAsia="ru-RU"/>
         </w:rPr>
       </w:pPr>
+      <w:r>
+        <w:rPr>
+          <w:lang w:eastAsia="ru-RU"/>
+        </w:rPr>
+        <w:t xml:space="preserve">Варианты использования Приложения приведены на рисунке </w:t>
+      </w:r>
+      <w:r>
+        <w:rPr>
+          <w:lang w:eastAsia="ru-RU"/>
+        </w:rPr>
+        <w:t>3.</w:t>
+      </w:r>
+    </w:p>
+    <w:p>
+      <w:pPr>
+        <w:pStyle w:val="a8"/>
+        <w:rPr>
+          <w:lang w:eastAsia="ru-RU"/>
+        </w:rPr>
+      </w:pPr>
+      <w:r>
+        <w:rPr>
+          <w:noProof/>
+          <w:lang w:eastAsia="ru-RU"/>
+        </w:rPr>
+        <w:drawing>
+          <wp:inline distT="0" distB="0" distL="0" distR="0">
+            <wp:extent cx="4943379" cy="3708400"/>
+            <wp:effectExtent l="0" t="0" r="0" b="6350"/>
+            <wp:docPr id="2" name="Рисунок 2" descr="usecase.png"/>
+            <wp:cNvGraphicFramePr>
+              <a:graphicFrameLocks xmlns:a="http://schemas.openxmlformats.org/drawingml/2006/main" noChangeAspect="1"/>
+            </wp:cNvGraphicFramePr>
+            <a:graphic xmlns:a="http://schemas.openxmlformats.org/drawingml/2006/main">
+              <a:graphicData uri="http://schemas.openxmlformats.org/drawingml/2006/picture">
+                <pic:pic xmlns:pic="http://schemas.openxmlformats.org/drawingml/2006/picture">
+                  <pic:nvPicPr>
+                    <pic:cNvPr id="0" name="Picture 1" descr="usecase.png"/>
+                    <pic:cNvPicPr>
+                      <a:picLocks noChangeAspect="1" noChangeArrowheads="1"/>
+                    </pic:cNvPicPr>
+                  </pic:nvPicPr>
+                  <pic:blipFill>
+                    <a:blip r:embed="rId10" cstate="print">
+                      <a:extLst>
+                        <a:ext uri="{28A0092B-C50C-407E-A947-70E740481C1C}">
+                          <a14:useLocalDpi xmlns:a14="http://schemas.microsoft.com/office/drawing/2010/main" val="0"/>
+                        </a:ext>
+                      </a:extLst>
+                    </a:blip>
+                    <a:srcRect/>
+                    <a:stretch>
+                      <a:fillRect/>
+                    </a:stretch>
+                  </pic:blipFill>
+                  <pic:spPr bwMode="auto">
+                    <a:xfrm>
+                      <a:off x="0" y="0"/>
+                      <a:ext cx="4949287" cy="3712832"/>
+                    </a:xfrm>
+                    <a:prstGeom prst="rect">
+                      <a:avLst/>
+                    </a:prstGeom>
+                    <a:noFill/>
+                    <a:ln>
+                      <a:noFill/>
+                    </a:ln>
+                  </pic:spPr>
+                </pic:pic>
+              </a:graphicData>
+            </a:graphic>
+          </wp:inline>
+        </w:drawing>
+      </w:r>
+    </w:p>
+    <w:p>
+      <w:pPr>
+        <w:pStyle w:val="a8"/>
+        <w:jc w:val="center"/>
+        <w:rPr>
+          <w:lang w:eastAsia="ru-RU"/>
+        </w:rPr>
+      </w:pPr>
+      <w:r>
+        <w:rPr>
+          <w:lang w:eastAsia="ru-RU"/>
+        </w:rPr>
+        <w:t>Рисунок 3 -</w:t>
+      </w:r>
+      <w:r>
+        <w:rPr>
+          <w:lang w:eastAsia="ru-RU"/>
+        </w:rPr>
+        <w:t xml:space="preserve"> Варианты использования</w:t>
+      </w:r>
+    </w:p>
+    <w:p>
+      <w:pPr>
+        <w:rPr>
+          <w:rFonts w:ascii="Times New Roman" w:hAnsi="Times New Roman"/>
+          <w:sz w:val="28"/>
+          <w:lang w:eastAsia="ru-RU"/>
+        </w:rPr>
+      </w:pPr>
+      <w:r>
+        <w:rPr>
+          <w:lang w:eastAsia="ru-RU"/>
+        </w:rPr>
+        <w:br w:type="page"/>
+      </w:r>
+    </w:p>
+    <w:p>
+      <w:pPr>
+        <w:pStyle w:val="a1"/>
+        <w:rPr>
+          <w:lang w:eastAsia="ru-RU"/>
+        </w:rPr>
+      </w:pPr>
+      <w:bookmarkStart w:id="19" w:name="_Toc75428307"/>
+      <w:r>
+        <w:rPr>
+          <w:lang w:eastAsia="ru-RU"/>
+        </w:rPr>
+        <w:lastRenderedPageBreak/>
+        <w:t>Действия с Приложением</w:t>
+      </w:r>
+      <w:bookmarkEnd w:id="19"/>
+    </w:p>
+    <w:p>
+      <w:pPr>
+        <w:pStyle w:val="a8"/>
+        <w:rPr>
+          <w:lang w:eastAsia="ru-RU"/>
+        </w:rPr>
+      </w:pPr>
+      <w:r>
+        <w:rPr>
+          <w:lang w:eastAsia="ru-RU"/>
+        </w:rPr>
+        <w:t>Действия, выполняемые в ходе работы Приложения приведены на диаграмме активностей на рисунке 4.</w:t>
+      </w:r>
+    </w:p>
+    <w:p>
+      <w:pPr>
+        <w:pStyle w:val="a8"/>
+        <w:jc w:val="center"/>
+        <w:rPr>
+          <w:lang w:eastAsia="ru-RU"/>
+        </w:rPr>
+      </w:pPr>
+      <w:r>
+        <w:rPr>
+          <w:noProof/>
+          <w:lang w:eastAsia="ru-RU"/>
+        </w:rPr>
+        <w:drawing>
+          <wp:inline distT="0" distB="0" distL="0" distR="0" wp14:anchorId="0047940D" wp14:editId="5507664D">
+            <wp:extent cx="3181350" cy="7299927"/>
+            <wp:effectExtent l="0" t="0" r="6350" b="0"/>
+            <wp:docPr id="4" name="Рисунок 4" descr="Action.png"/>
+            <wp:cNvGraphicFramePr>
+              <a:graphicFrameLocks xmlns:a="http://schemas.openxmlformats.org/drawingml/2006/main" noChangeAspect="1"/>
+            </wp:cNvGraphicFramePr>
+            <a:graphic xmlns:a="http://schemas.openxmlformats.org/drawingml/2006/main">
+              <a:graphicData uri="http://schemas.openxmlformats.org/drawingml/2006/picture">
+                <pic:pic xmlns:pic="http://schemas.openxmlformats.org/drawingml/2006/picture">
+                  <pic:nvPicPr>
+                    <pic:cNvPr id="0" name="Picture 1" descr="Action.png"/>
+                    <pic:cNvPicPr>
+                      <a:picLocks noChangeAspect="1" noChangeArrowheads="1"/>
+                    </pic:cNvPicPr>
+                  </pic:nvPicPr>
+                  <pic:blipFill>
+                    <a:blip r:embed="rId11" cstate="print">
+                      <a:extLst>
+                        <a:ext uri="{28A0092B-C50C-407E-A947-70E740481C1C}">
+                          <a14:useLocalDpi xmlns:a14="http://schemas.microsoft.com/office/drawing/2010/main" val="0"/>
+                        </a:ext>
+                      </a:extLst>
+                    </a:blip>
+                    <a:srcRect/>
+                    <a:stretch>
+                      <a:fillRect/>
+                    </a:stretch>
+                  </pic:blipFill>
+                  <pic:spPr bwMode="auto">
+                    <a:xfrm>
+                      <a:off x="0" y="0"/>
+                      <a:ext cx="3181350" cy="7299927"/>
+                    </a:xfrm>
+                    <a:prstGeom prst="rect">
+                      <a:avLst/>
+                    </a:prstGeom>
+                    <a:noFill/>
+                    <a:ln>
+                      <a:noFill/>
+                    </a:ln>
+                  </pic:spPr>
+                </pic:pic>
+              </a:graphicData>
+            </a:graphic>
+          </wp:inline>
+        </w:drawing>
+      </w:r>
+    </w:p>
+    <w:p>
+      <w:pPr>
+        <w:pStyle w:val="a8"/>
+        <w:jc w:val="center"/>
+        <w:rPr>
+          <w:lang w:eastAsia="ru-RU"/>
+        </w:rPr>
+      </w:pPr>
+      <w:r>
+        <w:rPr>
+          <w:lang w:eastAsia="ru-RU"/>
+        </w:rPr>
+        <w:t>Рисунок 4 - Диаграмма активностей</w:t>
+      </w:r>
+    </w:p>
+    <w:p>
+      <w:pPr>
+        <w:pStyle w:val="a8"/>
+        <w:rPr>
+          <w:lang w:eastAsia="ru-RU"/>
+        </w:rPr>
+      </w:pPr>
+    </w:p>
+    <w:p>
+      <w:pPr>
+        <w:pStyle w:val="a1"/>
+        <w:rPr>
+          <w:lang w:eastAsia="ru-RU"/>
+        </w:rPr>
+      </w:pPr>
+      <w:bookmarkStart w:id="20" w:name="_Toc75428308"/>
+      <w:r>
+        <w:rPr>
+          <w:lang w:eastAsia="ru-RU"/>
+        </w:rPr>
+        <w:lastRenderedPageBreak/>
+        <w:t>Состояния Приложения</w:t>
+      </w:r>
+      <w:bookmarkEnd w:id="20"/>
+    </w:p>
+    <w:p>
+      <w:pPr>
+        <w:pStyle w:val="a8"/>
+        <w:rPr>
+          <w:lang w:eastAsia="ru-RU"/>
+        </w:rPr>
+      </w:pPr>
+      <w:r>
+        <w:rPr>
+          <w:lang w:eastAsia="ru-RU"/>
+        </w:rPr>
+        <w:t>Состояния, в которых находится Приложение, во время работы приведены на диаграмме состояний на рисунке 5.</w:t>
+      </w:r>
+    </w:p>
+    <w:p>
+      <w:pPr>
+        <w:pStyle w:val="a8"/>
+        <w:ind w:firstLine="0"/>
+        <w:jc w:val="center"/>
+        <w:rPr>
+          <w:lang w:eastAsia="ru-RU"/>
+        </w:rPr>
+      </w:pPr>
+      <w:r>
+        <w:rPr>
+          <w:noProof/>
+          <w:lang w:eastAsia="ru-RU"/>
+        </w:rPr>
+        <w:drawing>
+          <wp:inline distT="0" distB="0" distL="0" distR="0">
+            <wp:extent cx="5265639" cy="2571184"/>
+            <wp:effectExtent l="0" t="0" r="0" b="635"/>
+            <wp:docPr id="9" name="Рисунок 9"/>
+            <wp:cNvGraphicFramePr>
+              <a:graphicFrameLocks xmlns:a="http://schemas.openxmlformats.org/drawingml/2006/main" noChangeAspect="1"/>
+            </wp:cNvGraphicFramePr>
+            <a:graphic xmlns:a="http://schemas.openxmlformats.org/drawingml/2006/main">
+              <a:graphicData uri="http://schemas.openxmlformats.org/drawingml/2006/picture">
+                <pic:pic xmlns:pic="http://schemas.openxmlformats.org/drawingml/2006/picture">
+                  <pic:nvPicPr>
+                    <pic:cNvPr id="9" name="state.png"/>
+                    <pic:cNvPicPr/>
+                  </pic:nvPicPr>
+                  <pic:blipFill>
+                    <a:blip r:embed="rId12" cstate="print">
+                      <a:extLst>
+                        <a:ext uri="{28A0092B-C50C-407E-A947-70E740481C1C}">
+                          <a14:useLocalDpi xmlns:a14="http://schemas.microsoft.com/office/drawing/2010/main" val="0"/>
+                        </a:ext>
+                      </a:extLst>
+                    </a:blip>
+                    <a:stretch>
+                      <a:fillRect/>
+                    </a:stretch>
+                  </pic:blipFill>
+                  <pic:spPr>
+                    <a:xfrm>
+                      <a:off x="0" y="0"/>
+                      <a:ext cx="5272448" cy="2574509"/>
+                    </a:xfrm>
+                    <a:prstGeom prst="rect">
+                      <a:avLst/>
+                    </a:prstGeom>
+                  </pic:spPr>
+                </pic:pic>
+              </a:graphicData>
+            </a:graphic>
+          </wp:inline>
+        </w:drawing>
+      </w:r>
+    </w:p>
+    <w:p>
+      <w:pPr>
+        <w:pStyle w:val="a8"/>
+        <w:ind w:firstLine="0"/>
+        <w:jc w:val="center"/>
+        <w:rPr>
+          <w:lang w:eastAsia="ru-RU"/>
+        </w:rPr>
+      </w:pPr>
+      <w:r>
+        <w:rPr>
+          <w:lang w:eastAsia="ru-RU"/>
+        </w:rPr>
+        <w:t xml:space="preserve">Рисунок 5 </w:t>
+      </w:r>
+      <w:r>
+        <w:rPr>
+          <w:lang w:eastAsia="ru-RU"/>
+        </w:rPr>
+        <w:t>-</w:t>
+      </w:r>
+      <w:r>
+        <w:rPr>
+          <w:lang w:eastAsia="ru-RU"/>
+        </w:rPr>
+        <w:t xml:space="preserve"> Диаграмма состояний Приложения</w:t>
+      </w:r>
+    </w:p>
+    <w:p>
+      <w:pPr>
+        <w:pStyle w:val="a1"/>
+        <w:rPr>
+          <w:lang w:eastAsia="ru-RU"/>
+        </w:rPr>
+      </w:pPr>
+      <w:bookmarkStart w:id="21" w:name="_Toc75428309"/>
+      <w:r>
+        <w:rPr>
+          <w:lang w:eastAsia="ru-RU"/>
+        </w:rPr>
+        <w:t>Взаимодействие компонентов Приложения</w:t>
+      </w:r>
+      <w:bookmarkEnd w:id="21"/>
+    </w:p>
+    <w:p>
+      <w:pPr>
+        <w:pStyle w:val="a8"/>
+        <w:rPr>
+          <w:lang w:eastAsia="ru-RU"/>
+        </w:rPr>
+      </w:pPr>
+      <w:r>
+        <w:rPr>
+          <w:lang w:eastAsia="ru-RU"/>
+        </w:rPr>
+        <w:t>Взаимодействие компонентов Приложения приведено на диаграмме взаимодей</w:t>
+      </w:r>
+      <w:r>
+        <w:rPr>
+          <w:lang w:eastAsia="ru-RU"/>
+        </w:rPr>
+        <w:t>ствия на рисунке 6.</w:t>
+      </w:r>
+    </w:p>
+    <w:p>
+      <w:pPr>
+        <w:pStyle w:val="a8"/>
+        <w:jc w:val="center"/>
+        <w:rPr>
+          <w:lang w:eastAsia="ru-RU"/>
+        </w:rPr>
+      </w:pPr>
+      <w:r>
+        <w:rPr>
+          <w:noProof/>
+          <w:lang w:eastAsia="ru-RU"/>
+        </w:rPr>
+        <w:drawing>
+          <wp:inline distT="0" distB="0" distL="0" distR="0">
+            <wp:extent cx="3494637" cy="3368655"/>
+            <wp:effectExtent l="0" t="0" r="0" b="3810"/>
+            <wp:docPr id="10" name="Рисунок 10" descr="Collab.png"/>
+            <wp:cNvGraphicFramePr>
+              <a:graphicFrameLocks xmlns:a="http://schemas.openxmlformats.org/drawingml/2006/main" noChangeAspect="1"/>
+            </wp:cNvGraphicFramePr>
+            <a:graphic xmlns:a="http://schemas.openxmlformats.org/drawingml/2006/main">
+              <a:graphicData uri="http://schemas.openxmlformats.org/drawingml/2006/picture">
+                <pic:pic xmlns:pic="http://schemas.openxmlformats.org/drawingml/2006/picture">
+                  <pic:nvPicPr>
+                    <pic:cNvPr id="0" name="Picture 23" descr="Collab.png"/>
+                    <pic:cNvPicPr>
+                      <a:picLocks noChangeAspect="1" noChangeArrowheads="1"/>
+                    </pic:cNvPicPr>
+                  </pic:nvPicPr>
+                  <pic:blipFill>
+                    <a:blip r:embed="rId13" cstate="print">
+                      <a:extLst>
+                        <a:ext uri="{28A0092B-C50C-407E-A947-70E740481C1C}">
+                          <a14:useLocalDpi xmlns:a14="http://schemas.microsoft.com/office/drawing/2010/main" val="0"/>
+                        </a:ext>
+                      </a:extLst>
+                    </a:blip>
+                    <a:srcRect/>
+                    <a:stretch>
+                      <a:fillRect/>
+                    </a:stretch>
+                  </pic:blipFill>
+                  <pic:spPr bwMode="auto">
+                    <a:xfrm>
+                      <a:off x="0" y="0"/>
+                      <a:ext cx="3494637" cy="3368655"/>
+                    </a:xfrm>
+                    <a:prstGeom prst="rect">
+                      <a:avLst/>
+                    </a:prstGeom>
+                    <a:noFill/>
+                    <a:ln>
+                      <a:noFill/>
+                    </a:ln>
+                  </pic:spPr>
+                </pic:pic>
+              </a:graphicData>
+            </a:graphic>
+          </wp:inline>
+        </w:drawing>
+      </w:r>
+    </w:p>
+    <w:p>
+      <w:pPr>
+        <w:pStyle w:val="a8"/>
+        <w:jc w:val="center"/>
+        <w:rPr>
+          <w:lang w:eastAsia="ru-RU"/>
+        </w:rPr>
+      </w:pPr>
+      <w:r>
+        <w:rPr>
+          <w:lang w:eastAsia="ru-RU"/>
+        </w:rPr>
+        <w:t xml:space="preserve">Рисунок 6 </w:t>
+      </w:r>
+      <w:r>
+        <w:rPr>
+          <w:lang w:eastAsia="ru-RU"/>
+        </w:rPr>
+        <w:t>-</w:t>
+      </w:r>
+      <w:r>
+        <w:rPr>
+          <w:lang w:eastAsia="ru-RU"/>
+        </w:rPr>
+        <w:t xml:space="preserve"> Диаграмма взаимодействия компонентов Приложения</w:t>
+      </w:r>
+    </w:p>
+    <w:p>
+      <w:pPr>
+        <w:pStyle w:val="a1"/>
+        <w:rPr>
+          <w:lang w:eastAsia="ru-RU"/>
+        </w:rPr>
+      </w:pPr>
+      <w:bookmarkStart w:id="22" w:name="_Toc75428310"/>
+      <w:r>
+        <w:rPr>
+          <w:lang w:eastAsia="ru-RU"/>
+        </w:rPr>
+        <w:lastRenderedPageBreak/>
+        <w:t>Последовательность исполняемых действий Приложения</w:t>
+      </w:r>
+      <w:bookmarkEnd w:id="22"/>
+    </w:p>
+    <w:p>
+      <w:pPr>
+        <w:pStyle w:val="a8"/>
+        <w:rPr>
+          <w:lang w:eastAsia="ru-RU"/>
+        </w:rPr>
+      </w:pPr>
+      <w:r>
+        <w:rPr>
+          <w:lang w:eastAsia="ru-RU"/>
+        </w:rPr>
+        <w:t>Последовательность действий, исполняемых Приложением, во время работы приведена на диаграмме последовательностей на рисунке 7.</w:t>
+      </w:r>
+    </w:p>
+    <w:p>
+      <w:pPr>
+        <w:pStyle w:val="a8"/>
+        <w:jc w:val="center"/>
+        <w:rPr>
+          <w:lang w:eastAsia="ru-RU"/>
+        </w:rPr>
+      </w:pPr>
+      <w:r>
+        <w:rPr>
+          <w:noProof/>
+          <w:lang w:eastAsia="ru-RU"/>
+        </w:rPr>
+        <w:drawing>
+          <wp:inline distT="0" distB="0" distL="0" distR="0">
+            <wp:extent cx="4937131" cy="3920151"/>
+            <wp:effectExtent l="0" t="0" r="0" b="4445"/>
+            <wp:docPr id="12" name="Рисунок 12"/>
+            <wp:cNvGraphicFramePr>
+              <a:graphicFrameLocks xmlns:a="http://schemas.openxmlformats.org/drawingml/2006/main" noChangeAspect="1"/>
+            </wp:cNvGraphicFramePr>
+            <a:graphic xmlns:a="http://schemas.openxmlformats.org/drawingml/2006/main">
+              <a:graphicData uri="http://schemas.openxmlformats.org/drawingml/2006/picture">
+                <pic:pic xmlns:pic="http://schemas.openxmlformats.org/drawingml/2006/picture">
+                  <pic:nvPicPr>
+                    <pic:cNvPr id="12" name="seq.png"/>
+                    <pic:cNvPicPr/>
+                  </pic:nvPicPr>
+                  <pic:blipFill>
+                    <a:blip r:embed="rId14" cstate="print">
+                      <a:extLst>
+                        <a:ext uri="{28A0092B-C50C-407E-A947-70E740481C1C}">
+                          <a14:useLocalDpi xmlns:a14="http://schemas.microsoft.com/office/drawing/2010/main" val="0"/>
+                        </a:ext>
+                      </a:extLst>
+                    </a:blip>
+                    <a:stretch>
+                      <a:fillRect/>
+                    </a:stretch>
+                  </pic:blipFill>
+                  <pic:spPr>
+                    <a:xfrm>
+                      <a:off x="0" y="0"/>
+                      <a:ext cx="4940407" cy="3922752"/>
+                    </a:xfrm>
+                    <a:prstGeom prst="rect">
+                      <a:avLst/>
+                    </a:prstGeom>
+                  </pic:spPr>
+                </pic:pic>
+              </a:graphicData>
+            </a:graphic>
+          </wp:inline>
+        </w:drawing>
+      </w:r>
+    </w:p>
+    <w:p>
+      <w:pPr>
+        <w:pStyle w:val="a8"/>
+        <w:jc w:val="center"/>
+        <w:rPr>
+          <w:lang w:eastAsia="ru-RU"/>
+        </w:rPr>
+      </w:pPr>
+      <w:r>
+        <w:rPr>
+          <w:lang w:eastAsia="ru-RU"/>
+        </w:rPr>
+        <w:t>Рисунок 7 - Диаграмма последовательностей Приложения</w:t>
+      </w:r>
     </w:p>
     <w:sectPr>
+      <w:footerReference w:type="default" r:id="rId15"/>
       <w:pgSz w:w="11906" w:h="16838"/>
       <w:pgMar w:top="1134" w:right="850" w:bottom="1134" w:left="1701" w:header="708" w:footer="708" w:gutter="0"/>
       <w:cols w:space="708"/>
+      <w:titlePg/>
       <w:docGrid w:linePitch="360"/>
     </w:sectPr>
   </w:body>
 </w:document>
+</file>
+
+<file path=word/endnotes.xml><?xml version="1.0" encoding="utf-8"?>
+<w:endnotes xmlns:wpc="http://schemas.microsoft.com/office/word/2010/wordprocessingCanvas" xmlns:cx="http://schemas.microsoft.com/office/drawing/2014/chartex" xmlns:cx1="http://schemas.microsoft.com/office/drawing/2015/9/8/chartex" xmlns:mc="http://schemas.openxmlformats.org/markup-compatibility/2006" xmlns:o="urn:schemas-microsoft-com:office:office" xmlns:r="http://schemas.openxmlformats.org/officeDocument/2006/relationships" xmlns:m="http://schemas.openxmlformats.org/officeDocument/2006/math" xmlns:v="urn:schemas-microsoft-com:vml" xmlns:wp14="http://schemas.microsoft.com/office/word/2010/wordprocessingDrawing" xmlns:wp="http://schemas.openxmlformats.org/drawingml/2006/wordprocessingDrawing" xmlns:w10="urn:schemas-microsoft-com:office:word" xmlns:w="http://schemas.openxmlformats.org/wordprocessingml/2006/main" xmlns:w14="http://schemas.microsoft.com/office/word/2010/wordml" xmlns:w15="http://schemas.microsoft.com/office/word/2012/wordml" xmlns:w16se="http://schemas.microsoft.com/office/word/2015/wordml/symex" xmlns:wpg="http://schemas.microsoft.com/office/word/2010/wordprocessingGroup" xmlns:wpi="http://schemas.microsoft.com/office/word/2010/wordprocessingInk" xmlns:wne="http://schemas.microsoft.com/office/word/2006/wordml" xmlns:wps="http://schemas.microsoft.com/office/word/2010/wordprocessingShape" mc:Ignorable="w14 w15 w16se wp14">
+  <w:endnote w:type="separator" w:id="-1">
+    <w:p>
+      <w:pPr>
+        <w:spacing w:after="0" w:line="240" w:lineRule="auto"/>
+      </w:pPr>
+      <w:r>
+        <w:separator/>
+      </w:r>
+    </w:p>
+  </w:endnote>
+  <w:endnote w:type="continuationSeparator" w:id="0">
+    <w:p>
+      <w:pPr>
+        <w:spacing w:after="0" w:line="240" w:lineRule="auto"/>
+      </w:pPr>
+      <w:r>
+        <w:continuationSeparator/>
+      </w:r>
+    </w:p>
+  </w:endnote>
+</w:endnotes>
+</file>
+
+<file path=word/footer1.xml><?xml version="1.0" encoding="utf-8"?>
+<w:ftr xmlns:wpc="http://schemas.microsoft.com/office/word/2010/wordprocessingCanvas" xmlns:cx="http://schemas.microsoft.com/office/drawing/2014/chartex" xmlns:cx1="http://schemas.microsoft.com/office/drawing/2015/9/8/chartex" xmlns:mc="http://schemas.openxmlformats.org/markup-compatibility/2006" xmlns:o="urn:schemas-microsoft-com:office:office" xmlns:r="http://schemas.openxmlformats.org/officeDocument/2006/relationships" xmlns:m="http://schemas.openxmlformats.org/officeDocument/2006/math" xmlns:v="urn:schemas-microsoft-com:vml" xmlns:wp14="http://schemas.microsoft.com/office/word/2010/wordprocessingDrawing" xmlns:wp="http://schemas.openxmlformats.org/drawingml/2006/wordprocessingDrawing" xmlns:w10="urn:schemas-microsoft-com:office:word" xmlns:w="http://schemas.openxmlformats.org/wordprocessingml/2006/main" xmlns:w14="http://schemas.microsoft.com/office/word/2010/wordml" xmlns:w15="http://schemas.microsoft.com/office/word/2012/wordml" xmlns:w16se="http://schemas.microsoft.com/office/word/2015/wordml/symex" xmlns:wpg="http://schemas.microsoft.com/office/word/2010/wordprocessingGroup" xmlns:wpi="http://schemas.microsoft.com/office/word/2010/wordprocessingInk" xmlns:wne="http://schemas.microsoft.com/office/word/2006/wordml" xmlns:wps="http://schemas.microsoft.com/office/word/2010/wordprocessingShape" mc:Ignorable="w14 w15 w16se wp14">
+  <w:sdt>
+    <w:sdtPr>
+      <w:id w:val="-545067918"/>
+      <w:docPartObj>
+        <w:docPartGallery w:val="Page Numbers (Bottom of Page)"/>
+        <w:docPartUnique/>
+      </w:docPartObj>
+    </w:sdtPr>
+    <w:sdtEndPr/>
+    <w:sdtContent>
+      <w:p>
+        <w:pPr>
+          <w:pStyle w:val="af1"/>
+          <w:jc w:val="center"/>
+        </w:pPr>
+        <w:r>
+          <w:fldChar w:fldCharType="begin"/>
+        </w:r>
+        <w:r>
+          <w:instrText>PAGE   \* MERGEFORMAT</w:instrText>
+        </w:r>
+        <w:r>
+          <w:fldChar w:fldCharType="separate"/>
+        </w:r>
+        <w:r>
+          <w:rPr>
+            <w:noProof/>
+          </w:rPr>
+          <w:t>10</w:t>
+        </w:r>
+        <w:r>
+          <w:fldChar w:fldCharType="end"/>
+        </w:r>
+      </w:p>
+    </w:sdtContent>
+  </w:sdt>
+  <w:p>
+    <w:pPr>
+      <w:pStyle w:val="af1"/>
+    </w:pPr>
+  </w:p>
+</w:ftr>
+</file>
+
+<file path=word/footnotes.xml><?xml version="1.0" encoding="utf-8"?>
+<w:footnotes xmlns:wpc="http://schemas.microsoft.com/office/word/2010/wordprocessingCanvas" xmlns:cx="http://schemas.microsoft.com/office/drawing/2014/chartex" xmlns:cx1="http://schemas.microsoft.com/office/drawing/2015/9/8/chartex" xmlns:mc="http://schemas.openxmlformats.org/markup-compatibility/2006" xmlns:o="urn:schemas-microsoft-com:office:office" xmlns:r="http://schemas.openxmlformats.org/officeDocument/2006/relationships" xmlns:m="http://schemas.openxmlformats.org/officeDocument/2006/math" xmlns:v="urn:schemas-microsoft-com:vml" xmlns:wp14="http://schemas.microsoft.com/office/word/2010/wordprocessingDrawing" xmlns:wp="http://schemas.openxmlformats.org/drawingml/2006/wordprocessingDrawing" xmlns:w10="urn:schemas-microsoft-com:office:word" xmlns:w="http://schemas.openxmlformats.org/wordprocessingml/2006/main" xmlns:w14="http://schemas.microsoft.com/office/word/2010/wordml" xmlns:w15="http://schemas.microsoft.com/office/word/2012/wordml" xmlns:w16se="http://schemas.microsoft.com/office/word/2015/wordml/symex" xmlns:wpg="http://schemas.microsoft.com/office/word/2010/wordprocessingGroup" xmlns:wpi="http://schemas.microsoft.com/office/word/2010/wordprocessingInk" xmlns:wne="http://schemas.microsoft.com/office/word/2006/wordml" xmlns:wps="http://schemas.microsoft.com/office/word/2010/wordprocessingShape" mc:Ignorable="w14 w15 w16se wp14">
+  <w:footnote w:type="separator" w:id="-1">
+    <w:p>
+      <w:pPr>
+        <w:spacing w:after="0" w:line="240" w:lineRule="auto"/>
+      </w:pPr>
+      <w:r>
+        <w:separator/>
+      </w:r>
+    </w:p>
+  </w:footnote>
+  <w:footnote w:type="continuationSeparator" w:id="0">
+    <w:p>
+      <w:pPr>
+        <w:spacing w:after="0" w:line="240" w:lineRule="auto"/>
+      </w:pPr>
+      <w:r>
+        <w:continuationSeparator/>
+      </w:r>
+    </w:p>
+  </w:footnote>
+</w:footnotes>
 </file>
 
 <file path=word/numbering.xml><?xml version="1.0" encoding="utf-8"?>
@@ -2309,7 +3554,6 @@
     <w:lvl w:ilvl="0">
       <w:start w:val="1"/>
       <w:numFmt w:val="decimal"/>
-      <w:pStyle w:val="a"/>
       <w:suff w:val="space"/>
       <w:lvlText w:val="%1."/>
       <w:lvlJc w:val="left"/>
@@ -2326,7 +3570,6 @@
     <w:lvl w:ilvl="1">
       <w:start w:val="1"/>
       <w:numFmt w:val="decimal"/>
-      <w:pStyle w:val="a0"/>
       <w:suff w:val="space"/>
       <w:lvlText w:val="%1.%2."/>
       <w:lvlJc w:val="left"/>
@@ -2343,7 +3586,6 @@
     <w:lvl w:ilvl="2">
       <w:start w:val="1"/>
       <w:numFmt w:val="decimal"/>
-      <w:pStyle w:val="a1"/>
       <w:suff w:val="space"/>
       <w:lvlText w:val="%1.%2.%3."/>
       <w:lvlJc w:val="left"/>
@@ -2804,7 +4046,147 @@
     <w:nsid w:val="53052A86"/>
     <w:multiLevelType w:val="multilevel"/>
     <w:tmpl w:val="36E0B8D8"/>
-    <w:numStyleLink w:val="1"/>
+    <w:lvl w:ilvl="0">
+      <w:start w:val="1"/>
+      <w:numFmt w:val="decimal"/>
+      <w:pStyle w:val="a"/>
+      <w:suff w:val="space"/>
+      <w:lvlText w:val="%1."/>
+      <w:lvlJc w:val="left"/>
+      <w:pPr>
+        <w:ind w:left="567" w:firstLine="0"/>
+      </w:pPr>
+      <w:rPr>
+        <w:rFonts w:ascii="Times New Roman" w:hAnsi="Times New Roman" w:hint="default"/>
+        <w:b/>
+        <w:i w:val="0"/>
+        <w:sz w:val="28"/>
+      </w:rPr>
+    </w:lvl>
+    <w:lvl w:ilvl="1">
+      <w:start w:val="1"/>
+      <w:numFmt w:val="decimal"/>
+      <w:pStyle w:val="a0"/>
+      <w:suff w:val="space"/>
+      <w:lvlText w:val="%1.%2."/>
+      <w:lvlJc w:val="left"/>
+      <w:pPr>
+        <w:ind w:left="851" w:hanging="567"/>
+      </w:pPr>
+      <w:rPr>
+        <w:rFonts w:ascii="Times New Roman" w:hAnsi="Times New Roman" w:hint="default"/>
+        <w:b/>
+        <w:i w:val="0"/>
+        <w:sz w:val="28"/>
+      </w:rPr>
+    </w:lvl>
+    <w:lvl w:ilvl="2">
+      <w:start w:val="1"/>
+      <w:numFmt w:val="decimal"/>
+      <w:pStyle w:val="a1"/>
+      <w:suff w:val="space"/>
+      <w:lvlText w:val="%1.%2.%3."/>
+      <w:lvlJc w:val="left"/>
+      <w:pPr>
+        <w:ind w:left="0" w:firstLine="0"/>
+      </w:pPr>
+      <w:rPr>
+        <w:rFonts w:ascii="Times New Roman" w:hAnsi="Times New Roman" w:hint="default"/>
+        <w:b/>
+        <w:i w:val="0"/>
+        <w:sz w:val="28"/>
+      </w:rPr>
+    </w:lvl>
+    <w:lvl w:ilvl="3">
+      <w:start w:val="1"/>
+      <w:numFmt w:val="decimal"/>
+      <w:lvlText w:val="%1.%2.%3.%4."/>
+      <w:lvlJc w:val="left"/>
+      <w:pPr>
+        <w:tabs>
+          <w:tab w:val="num" w:pos="1287"/>
+        </w:tabs>
+        <w:ind w:left="567" w:firstLine="0"/>
+      </w:pPr>
+      <w:rPr>
+        <w:rFonts w:hint="default"/>
+      </w:rPr>
+    </w:lvl>
+    <w:lvl w:ilvl="4">
+      <w:start w:val="1"/>
+      <w:numFmt w:val="decimal"/>
+      <w:lvlText w:val="%1.%2.%3.%4.%5."/>
+      <w:lvlJc w:val="left"/>
+      <w:pPr>
+        <w:tabs>
+          <w:tab w:val="num" w:pos="2512"/>
+        </w:tabs>
+        <w:ind w:left="2512" w:hanging="1080"/>
+      </w:pPr>
+      <w:rPr>
+        <w:rFonts w:hint="default"/>
+      </w:rPr>
+    </w:lvl>
+    <w:lvl w:ilvl="5">
+      <w:start w:val="1"/>
+      <w:numFmt w:val="decimal"/>
+      <w:lvlText w:val="%1.%2.%3.%4.%5.%6."/>
+      <w:lvlJc w:val="left"/>
+      <w:pPr>
+        <w:tabs>
+          <w:tab w:val="num" w:pos="2870"/>
+        </w:tabs>
+        <w:ind w:left="2870" w:hanging="1080"/>
+      </w:pPr>
+      <w:rPr>
+        <w:rFonts w:hint="default"/>
+      </w:rPr>
+    </w:lvl>
+    <w:lvl w:ilvl="6">
+      <w:start w:val="1"/>
+      <w:numFmt w:val="decimal"/>
+      <w:lvlText w:val="%1.%2.%3.%4.%5.%6.%7."/>
+      <w:lvlJc w:val="left"/>
+      <w:pPr>
+        <w:tabs>
+          <w:tab w:val="num" w:pos="3588"/>
+        </w:tabs>
+        <w:ind w:left="3588" w:hanging="1440"/>
+      </w:pPr>
+      <w:rPr>
+        <w:rFonts w:hint="default"/>
+      </w:rPr>
+    </w:lvl>
+    <w:lvl w:ilvl="7">
+      <w:start w:val="1"/>
+      <w:numFmt w:val="decimal"/>
+      <w:lvlText w:val="%1.%2.%3.%4.%5.%6.%7.%8."/>
+      <w:lvlJc w:val="left"/>
+      <w:pPr>
+        <w:tabs>
+          <w:tab w:val="num" w:pos="3946"/>
+        </w:tabs>
+        <w:ind w:left="3946" w:hanging="1440"/>
+      </w:pPr>
+      <w:rPr>
+        <w:rFonts w:hint="default"/>
+      </w:rPr>
+    </w:lvl>
+    <w:lvl w:ilvl="8">
+      <w:start w:val="1"/>
+      <w:numFmt w:val="decimal"/>
+      <w:lvlText w:val="%1.%2.%3.%4.%5.%6.%7.%8.%9."/>
+      <w:lvlJc w:val="left"/>
+      <w:pPr>
+        <w:tabs>
+          <w:tab w:val="num" w:pos="4304"/>
+        </w:tabs>
+        <w:ind w:left="4304" w:hanging="1440"/>
+      </w:pPr>
+      <w:rPr>
+        <w:rFonts w:hint="default"/>
+      </w:rPr>
+    </w:lvl>
   </w:abstractNum>
   <w:abstractNum w:abstractNumId="5" w15:restartNumberingAfterBreak="0">
     <w:nsid w:val="59B540CF"/>
@@ -3996,6 +5378,50 @@
       </w:numPr>
     </w:pPr>
   </w:style>
+  <w:style w:type="paragraph" w:styleId="af">
+    <w:name w:val="header"/>
+    <w:basedOn w:val="a2"/>
+    <w:link w:val="af0"/>
+    <w:uiPriority w:val="99"/>
+    <w:unhideWhenUsed/>
+    <w:rsid w:val="00E23198"/>
+    <w:pPr>
+      <w:tabs>
+        <w:tab w:val="center" w:pos="4677"/>
+        <w:tab w:val="right" w:pos="9355"/>
+      </w:tabs>
+      <w:spacing w:after="0" w:line="240" w:lineRule="auto"/>
+    </w:pPr>
+  </w:style>
+  <w:style w:type="character" w:customStyle="1" w:styleId="af0">
+    <w:name w:val="Верхний колонтитул Знак"/>
+    <w:basedOn w:val="a3"/>
+    <w:link w:val="af"/>
+    <w:uiPriority w:val="99"/>
+    <w:rsid w:val="00E23198"/>
+  </w:style>
+  <w:style w:type="paragraph" w:styleId="af1">
+    <w:name w:val="footer"/>
+    <w:basedOn w:val="a2"/>
+    <w:link w:val="af2"/>
+    <w:uiPriority w:val="99"/>
+    <w:unhideWhenUsed/>
+    <w:rsid w:val="00E23198"/>
+    <w:pPr>
+      <w:tabs>
+        <w:tab w:val="center" w:pos="4677"/>
+        <w:tab w:val="right" w:pos="9355"/>
+      </w:tabs>
+      <w:spacing w:after="0" w:line="240" w:lineRule="auto"/>
+    </w:pPr>
+  </w:style>
+  <w:style w:type="character" w:customStyle="1" w:styleId="af2">
+    <w:name w:val="Нижний колонтитул Знак"/>
+    <w:basedOn w:val="a3"/>
+    <w:link w:val="af1"/>
+    <w:uiPriority w:val="99"/>
+    <w:rsid w:val="00E23198"/>
+  </w:style>
 </w:styles>
 </file>
 
@@ -4317,7 +5743,7 @@
 </file>
 
 <file path=customXml/itemProps1.xml><?xml version="1.0" encoding="utf-8"?>
-<ds:datastoreItem xmlns:ds="http://schemas.openxmlformats.org/officeDocument/2006/customXml" ds:itemID="{AC0B9394-AE4A-4C99-8EE0-2DB3F604E8E8}">
+<ds:datastoreItem xmlns:ds="http://schemas.openxmlformats.org/officeDocument/2006/customXml" ds:itemID="{A1DA08AE-58E1-4FA2-951F-83AB15BF9320}">
   <ds:schemaRefs>
     <ds:schemaRef ds:uri="http://schemas.openxmlformats.org/officeDocument/2006/bibliography"/>
   </ds:schemaRefs>

</xml_diff>